<commit_message>
Se genera diagrama de clases y se completan los TADs
</commit_message>
<xml_diff>
--- a/TADProyecto2ED.docx
+++ b/TADProyecto2ED.docx
@@ -739,27 +739,7 @@
           <w:szCs w:val="24"/>
           <w:lang w:val="es-MX"/>
         </w:rPr>
-        <w:t xml:space="preserve"> </w:t>
-      </w:r>
-      <w:r>
-        <w:rPr>
-          <w:rFonts w:ascii="Arial" w:eastAsia="Calibri" w:hAnsi="Arial" w:cs="Arial"/>
-          <w:color w:val="000000"/>
-          <w:sz w:val="24"/>
-          <w:szCs w:val="24"/>
-          <w:lang w:val="es-MX"/>
-        </w:rPr>
-        <w:t>29</w:t>
-      </w:r>
-      <w:r>
-        <w:rPr>
-          <w:rFonts w:ascii="Arial" w:eastAsia="Calibri" w:hAnsi="Arial" w:cs="Arial"/>
-          <w:color w:val="000000"/>
-          <w:sz w:val="24"/>
-          <w:szCs w:val="24"/>
-          <w:lang w:val="es-MX"/>
-        </w:rPr>
-        <w:t>/04/19</w:t>
+        <w:t xml:space="preserve"> 29/04/19</w:t>
       </w:r>
     </w:p>
     <w:p>
@@ -1993,14 +1973,7 @@
           <w:rFonts w:ascii="Arial" w:hAnsi="Arial" w:cs="Arial"/>
           <w:lang w:val="es-CR"/>
         </w:rPr>
-        <w:t>Ju</w:t>
-      </w:r>
-      <w:r>
-        <w:rPr>
-          <w:rFonts w:ascii="Arial" w:hAnsi="Arial" w:cs="Arial"/>
-          <w:lang w:val="es-CR"/>
-        </w:rPr>
-        <w:t>egoCartas</w:t>
+        <w:t>JuegoCartas</w:t>
       </w:r>
       <w:proofErr w:type="spellEnd"/>
     </w:p>
@@ -2439,16 +2412,7 @@
           <w:szCs w:val="24"/>
           <w:lang w:val="es-CR"/>
         </w:rPr>
-        <w:t>restar</w:t>
-      </w:r>
-      <w:r>
-        <w:rPr>
-          <w:rFonts w:ascii="Arial" w:hAnsi="Arial" w:cs="Arial"/>
-          <w:sz w:val="24"/>
-          <w:szCs w:val="24"/>
-          <w:lang w:val="es-CR"/>
-        </w:rPr>
-        <w:t>Contador</w:t>
+        <w:t>restarContador</w:t>
       </w:r>
       <w:proofErr w:type="spellEnd"/>
       <w:r>
@@ -2498,43 +2462,7 @@
           <w:szCs w:val="24"/>
           <w:lang w:val="es-CR"/>
         </w:rPr>
-        <w:t xml:space="preserve"> //</w:t>
-      </w:r>
-      <w:r>
-        <w:rPr>
-          <w:rFonts w:ascii="Arial" w:hAnsi="Arial" w:cs="Arial"/>
-          <w:sz w:val="24"/>
-          <w:szCs w:val="24"/>
-          <w:lang w:val="es-CR"/>
-        </w:rPr>
-        <w:t>Disminuye</w:t>
-      </w:r>
-      <w:r>
-        <w:rPr>
-          <w:rFonts w:ascii="Arial" w:hAnsi="Arial" w:cs="Arial"/>
-          <w:sz w:val="24"/>
-          <w:szCs w:val="24"/>
-          <w:lang w:val="es-CR"/>
-        </w:rPr>
-        <w:t xml:space="preserve"> el valor de la variable</w:t>
-      </w:r>
-      <w:r>
-        <w:rPr>
-          <w:rFonts w:ascii="Arial" w:hAnsi="Arial" w:cs="Arial"/>
-          <w:sz w:val="24"/>
-          <w:szCs w:val="24"/>
-          <w:lang w:val="es-CR"/>
-        </w:rPr>
-        <w:t xml:space="preserve"> en uno</w:t>
-      </w:r>
-      <w:r>
-        <w:rPr>
-          <w:rFonts w:ascii="Arial" w:hAnsi="Arial" w:cs="Arial"/>
-          <w:sz w:val="24"/>
-          <w:szCs w:val="24"/>
-          <w:lang w:val="es-CR"/>
-        </w:rPr>
-        <w:t>. (Modificadora)</w:t>
+        <w:t xml:space="preserve"> //Disminuye el valor de la variable en uno. (Modificadora)</w:t>
       </w:r>
     </w:p>
     <w:p>
@@ -2910,6 +2838,620 @@
     </w:p>
     <w:p>
       <w:pPr>
+        <w:pStyle w:val="Prrafodelista"/>
+        <w:numPr>
+          <w:ilvl w:val="0"/>
+          <w:numId w:val="7"/>
+        </w:numPr>
+        <w:spacing w:line="276" w:lineRule="auto"/>
+        <w:jc w:val="both"/>
+        <w:rPr>
+          <w:rFonts w:ascii="Arial" w:hAnsi="Arial" w:cs="Arial"/>
+          <w:b/>
+          <w:sz w:val="24"/>
+          <w:szCs w:val="24"/>
+          <w:lang w:val="es-CR"/>
+        </w:rPr>
+      </w:pPr>
+      <w:proofErr w:type="spellStart"/>
+      <w:r>
+        <w:rPr>
+          <w:rFonts w:ascii="Arial" w:hAnsi="Arial" w:cs="Arial"/>
+          <w:sz w:val="24"/>
+          <w:szCs w:val="24"/>
+          <w:lang w:val="es-CR"/>
+        </w:rPr>
+        <w:t>iniciarJuego</w:t>
+      </w:r>
+      <w:proofErr w:type="spellEnd"/>
+      <w:r>
+        <w:rPr>
+          <w:rFonts w:ascii="Arial" w:hAnsi="Arial" w:cs="Arial"/>
+          <w:sz w:val="24"/>
+          <w:szCs w:val="24"/>
+          <w:lang w:val="es-CR"/>
+        </w:rPr>
+        <w:t>: (</w:t>
+      </w:r>
+      <w:proofErr w:type="spellStart"/>
+      <w:r>
+        <w:rPr>
+          <w:rFonts w:ascii="Arial" w:hAnsi="Arial" w:cs="Arial"/>
+          <w:sz w:val="24"/>
+          <w:szCs w:val="24"/>
+          <w:lang w:val="es-CR"/>
+        </w:rPr>
+        <w:t>void</w:t>
+      </w:r>
+      <w:proofErr w:type="spellEnd"/>
+      <w:r>
+        <w:rPr>
+          <w:rFonts w:ascii="Arial" w:hAnsi="Arial" w:cs="Arial"/>
+          <w:sz w:val="24"/>
+          <w:szCs w:val="24"/>
+          <w:lang w:val="es-CR"/>
+        </w:rPr>
+        <w:t xml:space="preserve">) -&gt; </w:t>
+      </w:r>
+      <w:proofErr w:type="spellStart"/>
+      <w:r>
+        <w:rPr>
+          <w:rFonts w:ascii="Arial" w:hAnsi="Arial" w:cs="Arial"/>
+          <w:sz w:val="24"/>
+          <w:szCs w:val="24"/>
+          <w:lang w:val="es-CR"/>
+        </w:rPr>
+        <w:t>void</w:t>
+      </w:r>
+      <w:proofErr w:type="spellEnd"/>
+      <w:r>
+        <w:rPr>
+          <w:rFonts w:ascii="Arial" w:hAnsi="Arial" w:cs="Arial"/>
+          <w:sz w:val="24"/>
+          <w:szCs w:val="24"/>
+          <w:lang w:val="es-CR"/>
+        </w:rPr>
+        <w:t xml:space="preserve"> //Da inicio al juego de cartas. (Analizadora)</w:t>
+      </w:r>
+    </w:p>
+    <w:p>
+      <w:pPr>
+        <w:pStyle w:val="Prrafodelista"/>
+        <w:numPr>
+          <w:ilvl w:val="0"/>
+          <w:numId w:val="7"/>
+        </w:numPr>
+        <w:spacing w:line="276" w:lineRule="auto"/>
+        <w:jc w:val="both"/>
+        <w:rPr>
+          <w:rFonts w:ascii="Arial" w:hAnsi="Arial" w:cs="Arial"/>
+          <w:sz w:val="24"/>
+          <w:szCs w:val="24"/>
+          <w:lang w:val="es-CR"/>
+        </w:rPr>
+      </w:pPr>
+      <w:proofErr w:type="spellStart"/>
+      <w:r>
+        <w:rPr>
+          <w:rFonts w:ascii="Arial" w:hAnsi="Arial" w:cs="Arial"/>
+          <w:sz w:val="24"/>
+          <w:szCs w:val="24"/>
+          <w:lang w:val="es-CR"/>
+        </w:rPr>
+        <w:t>imprimirMenuJuego</w:t>
+      </w:r>
+      <w:proofErr w:type="spellEnd"/>
+      <w:r>
+        <w:rPr>
+          <w:rFonts w:ascii="Arial" w:hAnsi="Arial" w:cs="Arial"/>
+          <w:sz w:val="24"/>
+          <w:szCs w:val="24"/>
+          <w:lang w:val="es-CR"/>
+        </w:rPr>
+        <w:t>: (</w:t>
+      </w:r>
+      <w:proofErr w:type="spellStart"/>
+      <w:r>
+        <w:rPr>
+          <w:rFonts w:ascii="Arial" w:hAnsi="Arial" w:cs="Arial"/>
+          <w:sz w:val="24"/>
+          <w:szCs w:val="24"/>
+          <w:lang w:val="es-CR"/>
+        </w:rPr>
+        <w:t>void</w:t>
+      </w:r>
+      <w:proofErr w:type="spellEnd"/>
+      <w:r>
+        <w:rPr>
+          <w:rFonts w:ascii="Arial" w:hAnsi="Arial" w:cs="Arial"/>
+          <w:sz w:val="24"/>
+          <w:szCs w:val="24"/>
+          <w:lang w:val="es-CR"/>
+        </w:rPr>
+        <w:t xml:space="preserve">) -&gt; </w:t>
+      </w:r>
+      <w:proofErr w:type="spellStart"/>
+      <w:r>
+        <w:rPr>
+          <w:rFonts w:ascii="Arial" w:hAnsi="Arial" w:cs="Arial"/>
+          <w:sz w:val="24"/>
+          <w:szCs w:val="24"/>
+          <w:lang w:val="es-CR"/>
+        </w:rPr>
+        <w:t>void</w:t>
+      </w:r>
+      <w:proofErr w:type="spellEnd"/>
+      <w:r>
+        <w:rPr>
+          <w:rFonts w:ascii="Arial" w:hAnsi="Arial" w:cs="Arial"/>
+          <w:sz w:val="24"/>
+          <w:szCs w:val="24"/>
+          <w:lang w:val="es-CR"/>
+        </w:rPr>
+        <w:t xml:space="preserve"> //Imprime el menú del juego. (Salida en pantalla)</w:t>
+      </w:r>
+    </w:p>
+    <w:p>
+      <w:pPr>
+        <w:pStyle w:val="Prrafodelista"/>
+        <w:numPr>
+          <w:ilvl w:val="0"/>
+          <w:numId w:val="7"/>
+        </w:numPr>
+        <w:spacing w:line="276" w:lineRule="auto"/>
+        <w:jc w:val="both"/>
+        <w:rPr>
+          <w:rFonts w:ascii="Arial" w:hAnsi="Arial" w:cs="Arial"/>
+          <w:sz w:val="24"/>
+          <w:szCs w:val="24"/>
+          <w:lang w:val="es-CR"/>
+        </w:rPr>
+      </w:pPr>
+      <w:proofErr w:type="spellStart"/>
+      <w:r>
+        <w:rPr>
+          <w:rFonts w:ascii="Arial" w:hAnsi="Arial" w:cs="Arial"/>
+          <w:sz w:val="24"/>
+          <w:szCs w:val="24"/>
+          <w:lang w:val="es-CR"/>
+        </w:rPr>
+        <w:t>tirarCartas</w:t>
+      </w:r>
+      <w:proofErr w:type="spellEnd"/>
+      <w:r>
+        <w:rPr>
+          <w:rFonts w:ascii="Arial" w:hAnsi="Arial" w:cs="Arial"/>
+          <w:sz w:val="24"/>
+          <w:szCs w:val="24"/>
+          <w:lang w:val="es-CR"/>
+        </w:rPr>
+        <w:t>: (</w:t>
+      </w:r>
+      <w:proofErr w:type="spellStart"/>
+      <w:r>
+        <w:rPr>
+          <w:rFonts w:ascii="Arial" w:hAnsi="Arial" w:cs="Arial"/>
+          <w:sz w:val="24"/>
+          <w:szCs w:val="24"/>
+          <w:lang w:val="es-CR"/>
+        </w:rPr>
+        <w:t>void</w:t>
+      </w:r>
+      <w:proofErr w:type="spellEnd"/>
+      <w:r>
+        <w:rPr>
+          <w:rFonts w:ascii="Arial" w:hAnsi="Arial" w:cs="Arial"/>
+          <w:sz w:val="24"/>
+          <w:szCs w:val="24"/>
+          <w:lang w:val="es-CR"/>
+        </w:rPr>
+        <w:t xml:space="preserve">) -&gt; </w:t>
+      </w:r>
+      <w:proofErr w:type="spellStart"/>
+      <w:r>
+        <w:rPr>
+          <w:rFonts w:ascii="Arial" w:hAnsi="Arial" w:cs="Arial"/>
+          <w:sz w:val="24"/>
+          <w:szCs w:val="24"/>
+          <w:lang w:val="es-CR"/>
+        </w:rPr>
+        <w:t>void</w:t>
+      </w:r>
+      <w:proofErr w:type="spellEnd"/>
+      <w:r>
+        <w:rPr>
+          <w:rFonts w:ascii="Arial" w:hAnsi="Arial" w:cs="Arial"/>
+          <w:sz w:val="24"/>
+          <w:szCs w:val="24"/>
+          <w:lang w:val="es-CR"/>
+        </w:rPr>
+        <w:t xml:space="preserve"> //Analiza la cantidad de jugadores en el juego para determinar los resultados del turno. (Analizadora)</w:t>
+      </w:r>
+    </w:p>
+    <w:p>
+      <w:pPr>
+        <w:pStyle w:val="Prrafodelista"/>
+        <w:numPr>
+          <w:ilvl w:val="0"/>
+          <w:numId w:val="7"/>
+        </w:numPr>
+        <w:spacing w:line="276" w:lineRule="auto"/>
+        <w:jc w:val="both"/>
+        <w:rPr>
+          <w:rFonts w:ascii="Arial" w:hAnsi="Arial" w:cs="Arial"/>
+          <w:sz w:val="24"/>
+          <w:szCs w:val="24"/>
+          <w:lang w:val="es-CR"/>
+        </w:rPr>
+      </w:pPr>
+      <w:proofErr w:type="spellStart"/>
+      <w:r>
+        <w:rPr>
+          <w:rFonts w:ascii="Arial" w:hAnsi="Arial" w:cs="Arial"/>
+          <w:sz w:val="24"/>
+          <w:szCs w:val="24"/>
+          <w:lang w:val="es-CR"/>
+        </w:rPr>
+        <w:t>evaluarTurnoDosJugadores</w:t>
+      </w:r>
+      <w:proofErr w:type="spellEnd"/>
+      <w:r>
+        <w:rPr>
+          <w:rFonts w:ascii="Arial" w:hAnsi="Arial" w:cs="Arial"/>
+          <w:sz w:val="24"/>
+          <w:szCs w:val="24"/>
+          <w:lang w:val="es-CR"/>
+        </w:rPr>
+        <w:t xml:space="preserve">: </w:t>
+      </w:r>
+      <w:r>
+        <w:rPr>
+          <w:rFonts w:ascii="Arial" w:hAnsi="Arial" w:cs="Arial"/>
+          <w:sz w:val="24"/>
+          <w:szCs w:val="24"/>
+          <w:lang w:val="es-CR"/>
+        </w:rPr>
+        <w:t>(</w:t>
+      </w:r>
+      <w:proofErr w:type="spellStart"/>
+      <w:r>
+        <w:rPr>
+          <w:rFonts w:ascii="Arial" w:hAnsi="Arial" w:cs="Arial"/>
+          <w:sz w:val="24"/>
+          <w:szCs w:val="24"/>
+          <w:lang w:val="es-CR"/>
+        </w:rPr>
+        <w:t>void</w:t>
+      </w:r>
+      <w:proofErr w:type="spellEnd"/>
+      <w:r>
+        <w:rPr>
+          <w:rFonts w:ascii="Arial" w:hAnsi="Arial" w:cs="Arial"/>
+          <w:sz w:val="24"/>
+          <w:szCs w:val="24"/>
+          <w:lang w:val="es-CR"/>
+        </w:rPr>
+        <w:t xml:space="preserve">) -&gt; </w:t>
+      </w:r>
+      <w:proofErr w:type="spellStart"/>
+      <w:r>
+        <w:rPr>
+          <w:rFonts w:ascii="Arial" w:hAnsi="Arial" w:cs="Arial"/>
+          <w:sz w:val="24"/>
+          <w:szCs w:val="24"/>
+          <w:lang w:val="es-CR"/>
+        </w:rPr>
+        <w:t>void</w:t>
+      </w:r>
+      <w:proofErr w:type="spellEnd"/>
+      <w:r>
+        <w:rPr>
+          <w:rFonts w:ascii="Arial" w:hAnsi="Arial" w:cs="Arial"/>
+          <w:sz w:val="24"/>
+          <w:szCs w:val="24"/>
+          <w:lang w:val="es-CR"/>
+        </w:rPr>
+        <w:t xml:space="preserve"> //Determina el ganador del turno entre dos jugadores</w:t>
+      </w:r>
+      <w:r>
+        <w:rPr>
+          <w:rFonts w:ascii="Arial" w:hAnsi="Arial" w:cs="Arial"/>
+          <w:sz w:val="24"/>
+          <w:szCs w:val="24"/>
+          <w:lang w:val="es-CR"/>
+        </w:rPr>
+        <w:t xml:space="preserve"> y acumula las cartas de los perdedores en el maso de cartas ganadas de jugador ganador. (Modificadora)</w:t>
+      </w:r>
+    </w:p>
+    <w:p>
+      <w:pPr>
+        <w:pStyle w:val="Prrafodelista"/>
+        <w:numPr>
+          <w:ilvl w:val="0"/>
+          <w:numId w:val="7"/>
+        </w:numPr>
+        <w:spacing w:line="276" w:lineRule="auto"/>
+        <w:jc w:val="both"/>
+        <w:rPr>
+          <w:rFonts w:ascii="Arial" w:hAnsi="Arial" w:cs="Arial"/>
+          <w:sz w:val="24"/>
+          <w:szCs w:val="24"/>
+          <w:lang w:val="es-CR"/>
+        </w:rPr>
+      </w:pPr>
+      <w:proofErr w:type="spellStart"/>
+      <w:r>
+        <w:rPr>
+          <w:rFonts w:ascii="Arial" w:hAnsi="Arial" w:cs="Arial"/>
+          <w:sz w:val="24"/>
+          <w:szCs w:val="24"/>
+          <w:lang w:val="es-CR"/>
+        </w:rPr>
+        <w:t>evaluarTurnoTresJugadores</w:t>
+      </w:r>
+      <w:proofErr w:type="spellEnd"/>
+      <w:r>
+        <w:rPr>
+          <w:rFonts w:ascii="Arial" w:hAnsi="Arial" w:cs="Arial"/>
+          <w:sz w:val="24"/>
+          <w:szCs w:val="24"/>
+          <w:lang w:val="es-CR"/>
+        </w:rPr>
+        <w:t xml:space="preserve">: </w:t>
+      </w:r>
+      <w:r>
+        <w:rPr>
+          <w:rFonts w:ascii="Arial" w:hAnsi="Arial" w:cs="Arial"/>
+          <w:sz w:val="24"/>
+          <w:szCs w:val="24"/>
+          <w:lang w:val="es-CR"/>
+        </w:rPr>
+        <w:t>(</w:t>
+      </w:r>
+      <w:proofErr w:type="spellStart"/>
+      <w:r>
+        <w:rPr>
+          <w:rFonts w:ascii="Arial" w:hAnsi="Arial" w:cs="Arial"/>
+          <w:sz w:val="24"/>
+          <w:szCs w:val="24"/>
+          <w:lang w:val="es-CR"/>
+        </w:rPr>
+        <w:t>void</w:t>
+      </w:r>
+      <w:proofErr w:type="spellEnd"/>
+      <w:r>
+        <w:rPr>
+          <w:rFonts w:ascii="Arial" w:hAnsi="Arial" w:cs="Arial"/>
+          <w:sz w:val="24"/>
+          <w:szCs w:val="24"/>
+          <w:lang w:val="es-CR"/>
+        </w:rPr>
+        <w:t xml:space="preserve">) -&gt; </w:t>
+      </w:r>
+      <w:proofErr w:type="spellStart"/>
+      <w:r>
+        <w:rPr>
+          <w:rFonts w:ascii="Arial" w:hAnsi="Arial" w:cs="Arial"/>
+          <w:sz w:val="24"/>
+          <w:szCs w:val="24"/>
+          <w:lang w:val="es-CR"/>
+        </w:rPr>
+        <w:t>void</w:t>
+      </w:r>
+      <w:proofErr w:type="spellEnd"/>
+      <w:r>
+        <w:rPr>
+          <w:rFonts w:ascii="Arial" w:hAnsi="Arial" w:cs="Arial"/>
+          <w:sz w:val="24"/>
+          <w:szCs w:val="24"/>
+          <w:lang w:val="es-CR"/>
+        </w:rPr>
+        <w:t xml:space="preserve"> //Determina el ganador del turno entre </w:t>
+      </w:r>
+      <w:r>
+        <w:rPr>
+          <w:rFonts w:ascii="Arial" w:hAnsi="Arial" w:cs="Arial"/>
+          <w:sz w:val="24"/>
+          <w:szCs w:val="24"/>
+          <w:lang w:val="es-CR"/>
+        </w:rPr>
+        <w:t>tres</w:t>
+      </w:r>
+      <w:r>
+        <w:rPr>
+          <w:rFonts w:ascii="Arial" w:hAnsi="Arial" w:cs="Arial"/>
+          <w:sz w:val="24"/>
+          <w:szCs w:val="24"/>
+          <w:lang w:val="es-CR"/>
+        </w:rPr>
+        <w:t xml:space="preserve"> jugadores y acumula las cartas de los perdedores en el maso de cartas ganadas de jugador ganador. (Modificadora)</w:t>
+      </w:r>
+    </w:p>
+    <w:p>
+      <w:pPr>
+        <w:pStyle w:val="Prrafodelista"/>
+        <w:numPr>
+          <w:ilvl w:val="0"/>
+          <w:numId w:val="7"/>
+        </w:numPr>
+        <w:spacing w:line="276" w:lineRule="auto"/>
+        <w:jc w:val="both"/>
+        <w:rPr>
+          <w:rFonts w:ascii="Arial" w:hAnsi="Arial" w:cs="Arial"/>
+          <w:sz w:val="24"/>
+          <w:szCs w:val="24"/>
+          <w:lang w:val="es-CR"/>
+        </w:rPr>
+      </w:pPr>
+      <w:proofErr w:type="spellStart"/>
+      <w:r>
+        <w:rPr>
+          <w:rFonts w:ascii="Arial" w:hAnsi="Arial" w:cs="Arial"/>
+          <w:sz w:val="24"/>
+          <w:szCs w:val="24"/>
+          <w:lang w:val="es-CR"/>
+        </w:rPr>
+        <w:t>evaluarTurnoCuatroJugadores</w:t>
+      </w:r>
+      <w:proofErr w:type="spellEnd"/>
+      <w:r>
+        <w:rPr>
+          <w:rFonts w:ascii="Arial" w:hAnsi="Arial" w:cs="Arial"/>
+          <w:sz w:val="24"/>
+          <w:szCs w:val="24"/>
+          <w:lang w:val="es-CR"/>
+        </w:rPr>
+        <w:t xml:space="preserve">: </w:t>
+      </w:r>
+      <w:r>
+        <w:rPr>
+          <w:rFonts w:ascii="Arial" w:hAnsi="Arial" w:cs="Arial"/>
+          <w:sz w:val="24"/>
+          <w:szCs w:val="24"/>
+          <w:lang w:val="es-CR"/>
+        </w:rPr>
+        <w:t>(</w:t>
+      </w:r>
+      <w:proofErr w:type="spellStart"/>
+      <w:r>
+        <w:rPr>
+          <w:rFonts w:ascii="Arial" w:hAnsi="Arial" w:cs="Arial"/>
+          <w:sz w:val="24"/>
+          <w:szCs w:val="24"/>
+          <w:lang w:val="es-CR"/>
+        </w:rPr>
+        <w:t>void</w:t>
+      </w:r>
+      <w:proofErr w:type="spellEnd"/>
+      <w:r>
+        <w:rPr>
+          <w:rFonts w:ascii="Arial" w:hAnsi="Arial" w:cs="Arial"/>
+          <w:sz w:val="24"/>
+          <w:szCs w:val="24"/>
+          <w:lang w:val="es-CR"/>
+        </w:rPr>
+        <w:t xml:space="preserve">) -&gt; </w:t>
+      </w:r>
+      <w:proofErr w:type="spellStart"/>
+      <w:r>
+        <w:rPr>
+          <w:rFonts w:ascii="Arial" w:hAnsi="Arial" w:cs="Arial"/>
+          <w:sz w:val="24"/>
+          <w:szCs w:val="24"/>
+          <w:lang w:val="es-CR"/>
+        </w:rPr>
+        <w:t>void</w:t>
+      </w:r>
+      <w:proofErr w:type="spellEnd"/>
+      <w:r>
+        <w:rPr>
+          <w:rFonts w:ascii="Arial" w:hAnsi="Arial" w:cs="Arial"/>
+          <w:sz w:val="24"/>
+          <w:szCs w:val="24"/>
+          <w:lang w:val="es-CR"/>
+        </w:rPr>
+        <w:t xml:space="preserve"> //Determina el ganador del turno entre </w:t>
+      </w:r>
+      <w:r>
+        <w:rPr>
+          <w:rFonts w:ascii="Arial" w:hAnsi="Arial" w:cs="Arial"/>
+          <w:sz w:val="24"/>
+          <w:szCs w:val="24"/>
+          <w:lang w:val="es-CR"/>
+        </w:rPr>
+        <w:t>cuatro</w:t>
+      </w:r>
+      <w:r>
+        <w:rPr>
+          <w:rFonts w:ascii="Arial" w:hAnsi="Arial" w:cs="Arial"/>
+          <w:sz w:val="24"/>
+          <w:szCs w:val="24"/>
+          <w:lang w:val="es-CR"/>
+        </w:rPr>
+        <w:t xml:space="preserve"> jugadores y acumula las cartas de los perdedores en el maso de cartas ganadas de jugador ganador. (Modificadora)</w:t>
+      </w:r>
+    </w:p>
+    <w:p>
+      <w:pPr>
+        <w:pStyle w:val="Prrafodelista"/>
+        <w:numPr>
+          <w:ilvl w:val="0"/>
+          <w:numId w:val="7"/>
+        </w:numPr>
+        <w:spacing w:line="276" w:lineRule="auto"/>
+        <w:jc w:val="both"/>
+        <w:rPr>
+          <w:rFonts w:ascii="Arial" w:hAnsi="Arial" w:cs="Arial"/>
+          <w:sz w:val="24"/>
+          <w:szCs w:val="24"/>
+          <w:lang w:val="es-CR"/>
+        </w:rPr>
+      </w:pPr>
+      <w:proofErr w:type="spellStart"/>
+      <w:r>
+        <w:rPr>
+          <w:rFonts w:ascii="Arial" w:hAnsi="Arial" w:cs="Arial"/>
+          <w:sz w:val="24"/>
+          <w:szCs w:val="24"/>
+          <w:lang w:val="es-CR"/>
+        </w:rPr>
+        <w:t>generarNumeroRandom</w:t>
+      </w:r>
+      <w:proofErr w:type="spellEnd"/>
+      <w:r>
+        <w:rPr>
+          <w:rFonts w:ascii="Arial" w:hAnsi="Arial" w:cs="Arial"/>
+          <w:sz w:val="24"/>
+          <w:szCs w:val="24"/>
+          <w:lang w:val="es-CR"/>
+        </w:rPr>
+        <w:t>: (</w:t>
+      </w:r>
+      <w:proofErr w:type="spellStart"/>
+      <w:r>
+        <w:rPr>
+          <w:rFonts w:ascii="Arial" w:hAnsi="Arial" w:cs="Arial"/>
+          <w:sz w:val="24"/>
+          <w:szCs w:val="24"/>
+          <w:lang w:val="es-CR"/>
+        </w:rPr>
+        <w:t>void</w:t>
+      </w:r>
+      <w:proofErr w:type="spellEnd"/>
+      <w:r>
+        <w:rPr>
+          <w:rFonts w:ascii="Arial" w:hAnsi="Arial" w:cs="Arial"/>
+          <w:sz w:val="24"/>
+          <w:szCs w:val="24"/>
+          <w:lang w:val="es-CR"/>
+        </w:rPr>
+        <w:t xml:space="preserve">) -&gt; </w:t>
+      </w:r>
+      <w:proofErr w:type="spellStart"/>
+      <w:r>
+        <w:rPr>
+          <w:rFonts w:ascii="Arial" w:hAnsi="Arial" w:cs="Arial"/>
+          <w:sz w:val="24"/>
+          <w:szCs w:val="24"/>
+          <w:lang w:val="es-CR"/>
+        </w:rPr>
+        <w:t>int</w:t>
+      </w:r>
+      <w:proofErr w:type="spellEnd"/>
+      <w:r>
+        <w:rPr>
+          <w:rFonts w:ascii="Arial" w:hAnsi="Arial" w:cs="Arial"/>
+          <w:sz w:val="24"/>
+          <w:szCs w:val="24"/>
+          <w:lang w:val="es-CR"/>
+        </w:rPr>
+        <w:t xml:space="preserve"> //Devuelve un numero cualquiera entre 1 y 52. (Analizadora)</w:t>
+      </w:r>
+      <w:bookmarkStart w:id="0" w:name="_GoBack"/>
+      <w:bookmarkEnd w:id="0"/>
+    </w:p>
+    <w:p>
+      <w:pPr>
         <w:spacing w:line="276" w:lineRule="auto"/>
         <w:jc w:val="both"/>
         <w:rPr>
@@ -3087,16 +3629,7 @@
           <w:szCs w:val="24"/>
           <w:lang w:val="es-CR"/>
         </w:rPr>
-        <w:t>Carta</w:t>
-      </w:r>
-      <w:r>
-        <w:rPr>
-          <w:rFonts w:ascii="Arial" w:hAnsi="Arial" w:cs="Arial"/>
-          <w:sz w:val="24"/>
-          <w:szCs w:val="24"/>
-          <w:lang w:val="es-CR"/>
-        </w:rPr>
-        <w:t xml:space="preserve"> </w:t>
+        <w:t xml:space="preserve">Carta </w:t>
       </w:r>
       <w:r>
         <w:rPr>
@@ -3114,16 +3647,7 @@
           <w:szCs w:val="24"/>
           <w:lang w:val="es-CR"/>
         </w:rPr>
-        <w:t>Carta</w:t>
-      </w:r>
-      <w:r>
-        <w:rPr>
-          <w:rFonts w:ascii="Arial" w:hAnsi="Arial" w:cs="Arial"/>
-          <w:sz w:val="24"/>
-          <w:szCs w:val="24"/>
-          <w:lang w:val="es-CR"/>
-        </w:rPr>
-        <w:t xml:space="preserve"> </w:t>
+        <w:t xml:space="preserve">Carta </w:t>
       </w:r>
       <w:r>
         <w:rPr>
@@ -3210,25 +3734,7 @@
           <w:szCs w:val="24"/>
           <w:lang w:val="es-CR"/>
         </w:rPr>
-        <w:t xml:space="preserve">Los elementos de la lista son del tipo </w:t>
-      </w:r>
-      <w:r>
-        <w:rPr>
-          <w:rFonts w:ascii="Arial" w:hAnsi="Arial" w:cs="Arial"/>
-          <w:sz w:val="24"/>
-          <w:szCs w:val="24"/>
-          <w:lang w:val="es-CR"/>
-        </w:rPr>
-        <w:t>Carta</w:t>
-      </w:r>
-      <w:r>
-        <w:rPr>
-          <w:rFonts w:ascii="Arial" w:hAnsi="Arial" w:cs="Arial"/>
-          <w:sz w:val="24"/>
-          <w:szCs w:val="24"/>
-          <w:lang w:val="es-CR"/>
-        </w:rPr>
-        <w:t>.</w:t>
+        <w:t>Los elementos de la lista son del tipo Carta.</w:t>
       </w:r>
     </w:p>
     <w:p>
@@ -3254,25 +3760,7 @@
           <w:szCs w:val="24"/>
           <w:lang w:val="es-CR"/>
         </w:rPr>
-        <w:t xml:space="preserve">Los elementos de las listas se ordenarán de acuerdo con </w:t>
-      </w:r>
-      <w:r>
-        <w:rPr>
-          <w:rFonts w:ascii="Arial" w:hAnsi="Arial" w:cs="Arial"/>
-          <w:sz w:val="24"/>
-          <w:szCs w:val="24"/>
-          <w:lang w:val="es-CR"/>
-        </w:rPr>
-        <w:t>el numero de la carta</w:t>
-      </w:r>
-      <w:r>
-        <w:rPr>
-          <w:rFonts w:ascii="Arial" w:hAnsi="Arial" w:cs="Arial"/>
-          <w:sz w:val="24"/>
-          <w:szCs w:val="24"/>
-          <w:lang w:val="es-CR"/>
-        </w:rPr>
-        <w:t>.</w:t>
+        <w:t>Los elementos de las listas se ordenarán de acuerdo con el numero de la carta.</w:t>
       </w:r>
     </w:p>
     <w:p>
@@ -3322,16 +3810,7 @@
           <w:szCs w:val="24"/>
           <w:lang w:val="es-CR"/>
         </w:rPr>
-        <w:t>Lista</w:t>
-      </w:r>
-      <w:r>
-        <w:rPr>
-          <w:rFonts w:ascii="Arial" w:hAnsi="Arial" w:cs="Arial"/>
-          <w:sz w:val="24"/>
-          <w:szCs w:val="24"/>
-          <w:lang w:val="es-CR"/>
-        </w:rPr>
-        <w:t>Cartas</w:t>
+        <w:t>ListaCartas</w:t>
       </w:r>
       <w:proofErr w:type="spellEnd"/>
       <w:r>
@@ -3371,16 +3850,7 @@
           <w:szCs w:val="24"/>
           <w:lang w:val="es-CR"/>
         </w:rPr>
-        <w:t>Lista</w:t>
-      </w:r>
-      <w:r>
-        <w:rPr>
-          <w:rFonts w:ascii="Arial" w:hAnsi="Arial" w:cs="Arial"/>
-          <w:sz w:val="24"/>
-          <w:szCs w:val="24"/>
-          <w:lang w:val="es-CR"/>
-        </w:rPr>
-        <w:t>Cartas</w:t>
+        <w:t>ListaCartas</w:t>
       </w:r>
       <w:proofErr w:type="spellEnd"/>
       <w:r>
@@ -3417,6 +3887,7 @@
           <w:szCs w:val="24"/>
           <w:lang w:val="es-CR"/>
         </w:rPr>
+        <w:lastRenderedPageBreak/>
         <w:t>insertarCarta</w:t>
       </w:r>
       <w:proofErr w:type="spellEnd"/>
@@ -3626,16 +4097,7 @@
           <w:szCs w:val="24"/>
           <w:lang w:val="es-CR"/>
         </w:rPr>
-        <w:t>buscarCarta</w:t>
-      </w:r>
-      <w:r>
-        <w:rPr>
-          <w:rFonts w:ascii="Arial" w:hAnsi="Arial" w:cs="Arial"/>
-          <w:sz w:val="24"/>
-          <w:szCs w:val="24"/>
-          <w:lang w:val="es-CR"/>
-        </w:rPr>
-        <w:t>PorNum</w:t>
+        <w:t>buscarCartaPorNum</w:t>
       </w:r>
       <w:proofErr w:type="spellEnd"/>
       <w:r>
@@ -3714,25 +4176,7 @@
           <w:szCs w:val="24"/>
           <w:lang w:val="es-CR"/>
         </w:rPr>
-        <w:t>Todas las operaciones de la lista deben mantener el</w:t>
-      </w:r>
-      <w:r>
-        <w:rPr>
-          <w:rFonts w:ascii="Arial" w:hAnsi="Arial" w:cs="Arial"/>
-          <w:sz w:val="24"/>
-          <w:szCs w:val="24"/>
-          <w:lang w:val="es-CR"/>
-        </w:rPr>
-        <w:t xml:space="preserve"> </w:t>
-      </w:r>
-      <w:r>
-        <w:rPr>
-          <w:rFonts w:ascii="Arial" w:hAnsi="Arial" w:cs="Arial"/>
-          <w:sz w:val="24"/>
-          <w:szCs w:val="24"/>
-          <w:lang w:val="es-CR"/>
-        </w:rPr>
-        <w:t>invariante del TAD.</w:t>
+        <w:t>Todas las operaciones de la lista deben mantener el invariante del TAD.</w:t>
       </w:r>
     </w:p>
     <w:p>
@@ -3758,61 +4202,7 @@
           <w:szCs w:val="24"/>
           <w:lang w:val="es-CR"/>
         </w:rPr>
-        <w:t>Cuando ocurra una operación indebida en la lista o que</w:t>
-      </w:r>
-      <w:r>
-        <w:rPr>
-          <w:rFonts w:ascii="Arial" w:hAnsi="Arial" w:cs="Arial"/>
-          <w:sz w:val="24"/>
-          <w:szCs w:val="24"/>
-          <w:lang w:val="es-CR"/>
-        </w:rPr>
-        <w:t xml:space="preserve"> </w:t>
-      </w:r>
-      <w:r>
-        <w:rPr>
-          <w:rFonts w:ascii="Arial" w:hAnsi="Arial" w:cs="Arial"/>
-          <w:sz w:val="24"/>
-          <w:szCs w:val="24"/>
-          <w:lang w:val="es-CR"/>
-        </w:rPr>
-        <w:t>genere un error</w:t>
-      </w:r>
-      <w:r>
-        <w:rPr>
-          <w:rFonts w:ascii="Arial" w:hAnsi="Arial" w:cs="Arial"/>
-          <w:sz w:val="24"/>
-          <w:szCs w:val="24"/>
-          <w:lang w:val="es-CR"/>
-        </w:rPr>
-        <w:t xml:space="preserve"> se </w:t>
-      </w:r>
-      <w:r>
-        <w:rPr>
-          <w:rFonts w:ascii="Arial" w:hAnsi="Arial" w:cs="Arial"/>
-          <w:sz w:val="24"/>
-          <w:szCs w:val="24"/>
-          <w:lang w:val="es-CR"/>
-        </w:rPr>
-        <w:t>abortar</w:t>
-      </w:r>
-      <w:r>
-        <w:rPr>
-          <w:rFonts w:ascii="Arial" w:hAnsi="Arial" w:cs="Arial"/>
-          <w:sz w:val="24"/>
-          <w:szCs w:val="24"/>
-          <w:lang w:val="es-CR"/>
-        </w:rPr>
-        <w:t>á</w:t>
-      </w:r>
-      <w:r>
-        <w:rPr>
-          <w:rFonts w:ascii="Arial" w:hAnsi="Arial" w:cs="Arial"/>
-          <w:sz w:val="24"/>
-          <w:szCs w:val="24"/>
-          <w:lang w:val="es-CR"/>
-        </w:rPr>
-        <w:t xml:space="preserve"> su ejecución.</w:t>
+        <w:t>Cuando ocurra una operación indebida en la lista o que genere un error se abortará su ejecución.</w:t>
       </w:r>
     </w:p>
     <w:p>
@@ -3883,61 +4273,7 @@
           <w:szCs w:val="24"/>
           <w:lang w:val="es-CR"/>
         </w:rPr>
-        <w:t>&lt;</w:t>
-      </w:r>
-      <w:r>
-        <w:rPr>
-          <w:rFonts w:ascii="Arial" w:hAnsi="Arial" w:cs="Arial"/>
-          <w:sz w:val="24"/>
-          <w:szCs w:val="24"/>
-          <w:lang w:val="es-CR"/>
-        </w:rPr>
-        <w:t xml:space="preserve">Jugador </w:t>
-      </w:r>
-      <w:r>
-        <w:rPr>
-          <w:rFonts w:ascii="Arial" w:hAnsi="Arial" w:cs="Arial"/>
-          <w:sz w:val="24"/>
-          <w:szCs w:val="24"/>
-          <w:lang w:val="es-CR"/>
-        </w:rPr>
-        <w:t>1, Jugador</w:t>
-      </w:r>
-      <w:r>
-        <w:rPr>
-          <w:rFonts w:ascii="Arial" w:hAnsi="Arial" w:cs="Arial"/>
-          <w:sz w:val="24"/>
-          <w:szCs w:val="24"/>
-          <w:lang w:val="es-CR"/>
-        </w:rPr>
-        <w:t xml:space="preserve"> </w:t>
-      </w:r>
-      <w:r>
-        <w:rPr>
-          <w:rFonts w:ascii="Arial" w:hAnsi="Arial" w:cs="Arial"/>
-          <w:sz w:val="24"/>
-          <w:szCs w:val="24"/>
-          <w:lang w:val="es-CR"/>
-        </w:rPr>
-        <w:t>2, …, Jugador</w:t>
-      </w:r>
-      <w:r>
-        <w:rPr>
-          <w:rFonts w:ascii="Arial" w:hAnsi="Arial" w:cs="Arial"/>
-          <w:sz w:val="24"/>
-          <w:szCs w:val="24"/>
-          <w:lang w:val="es-CR"/>
-        </w:rPr>
-        <w:t xml:space="preserve"> </w:t>
-      </w:r>
-      <w:r>
-        <w:rPr>
-          <w:rFonts w:ascii="Arial" w:hAnsi="Arial" w:cs="Arial"/>
-          <w:sz w:val="24"/>
-          <w:szCs w:val="24"/>
-          <w:lang w:val="es-CR"/>
-        </w:rPr>
-        <w:t xml:space="preserve">n&gt;, donde </w:t>
+        <w:t xml:space="preserve">&lt;Jugador 1, Jugador 2, …, Jugador n&gt;, donde </w:t>
       </w:r>
       <w:proofErr w:type="gramStart"/>
       <w:r>
@@ -3947,25 +4283,7 @@
           <w:szCs w:val="24"/>
           <w:lang w:val="es-CR"/>
         </w:rPr>
-        <w:t>Jugador</w:t>
-      </w:r>
-      <w:r>
-        <w:rPr>
-          <w:rFonts w:ascii="Arial" w:hAnsi="Arial" w:cs="Arial"/>
-          <w:sz w:val="24"/>
-          <w:szCs w:val="24"/>
-          <w:lang w:val="es-CR"/>
-        </w:rPr>
-        <w:t xml:space="preserve"> </w:t>
-      </w:r>
-      <w:r>
-        <w:rPr>
-          <w:rFonts w:ascii="Arial" w:hAnsi="Arial" w:cs="Arial"/>
-          <w:sz w:val="24"/>
-          <w:szCs w:val="24"/>
-          <w:lang w:val="es-CR"/>
-        </w:rPr>
-        <w:t>!</w:t>
+        <w:t>Jugador !</w:t>
       </w:r>
       <w:proofErr w:type="gramEnd"/>
       <w:r>
@@ -3998,7 +4316,6 @@
           <w:szCs w:val="24"/>
           <w:lang w:val="es-CR"/>
         </w:rPr>
-        <w:lastRenderedPageBreak/>
         <w:t>Definición de la invariante</w:t>
       </w:r>
     </w:p>
@@ -4026,25 +4343,7 @@
           <w:szCs w:val="24"/>
           <w:lang w:val="es-CR"/>
         </w:rPr>
-        <w:t xml:space="preserve">Los elementos de la lista son del tipo </w:t>
-      </w:r>
-      <w:r>
-        <w:rPr>
-          <w:rFonts w:ascii="Arial" w:hAnsi="Arial" w:cs="Arial"/>
-          <w:sz w:val="24"/>
-          <w:szCs w:val="24"/>
-          <w:lang w:val="es-CR"/>
-        </w:rPr>
-        <w:t>Jugador</w:t>
-      </w:r>
-      <w:r>
-        <w:rPr>
-          <w:rFonts w:ascii="Arial" w:hAnsi="Arial" w:cs="Arial"/>
-          <w:sz w:val="24"/>
-          <w:szCs w:val="24"/>
-          <w:lang w:val="es-CR"/>
-        </w:rPr>
-        <w:t>.</w:t>
+        <w:t>Los elementos de la lista son del tipo Jugador.</w:t>
       </w:r>
     </w:p>
     <w:p>
@@ -4071,43 +4370,7 @@
           <w:szCs w:val="24"/>
           <w:lang w:val="es-CR"/>
         </w:rPr>
-        <w:t xml:space="preserve">Los elementos de las listas se ordenarán de acuerdo con el </w:t>
-      </w:r>
-      <w:r>
-        <w:rPr>
-          <w:rFonts w:ascii="Arial" w:hAnsi="Arial" w:cs="Arial"/>
-          <w:sz w:val="24"/>
-          <w:szCs w:val="24"/>
-          <w:lang w:val="es-CR"/>
-        </w:rPr>
-        <w:t>número</w:t>
-      </w:r>
-      <w:r>
-        <w:rPr>
-          <w:rFonts w:ascii="Arial" w:hAnsi="Arial" w:cs="Arial"/>
-          <w:sz w:val="24"/>
-          <w:szCs w:val="24"/>
-          <w:lang w:val="es-CR"/>
-        </w:rPr>
-        <w:t xml:space="preserve"> de</w:t>
-      </w:r>
-      <w:r>
-        <w:rPr>
-          <w:rFonts w:ascii="Arial" w:hAnsi="Arial" w:cs="Arial"/>
-          <w:sz w:val="24"/>
-          <w:szCs w:val="24"/>
-          <w:lang w:val="es-CR"/>
-        </w:rPr>
-        <w:t>l jugador</w:t>
-      </w:r>
-      <w:r>
-        <w:rPr>
-          <w:rFonts w:ascii="Arial" w:hAnsi="Arial" w:cs="Arial"/>
-          <w:sz w:val="24"/>
-          <w:szCs w:val="24"/>
-          <w:lang w:val="es-CR"/>
-        </w:rPr>
-        <w:t>.</w:t>
+        <w:t>Los elementos de las listas se ordenarán de acuerdo con el número del jugador.</w:t>
       </w:r>
     </w:p>
     <w:p>
@@ -4157,16 +4420,7 @@
           <w:szCs w:val="24"/>
           <w:lang w:val="es-CR"/>
         </w:rPr>
-        <w:t>Lista</w:t>
-      </w:r>
-      <w:r>
-        <w:rPr>
-          <w:rFonts w:ascii="Arial" w:hAnsi="Arial" w:cs="Arial"/>
-          <w:sz w:val="24"/>
-          <w:szCs w:val="24"/>
-          <w:lang w:val="es-CR"/>
-        </w:rPr>
-        <w:t>Jugador</w:t>
+        <w:t>ListaJugador</w:t>
       </w:r>
       <w:proofErr w:type="spellEnd"/>
       <w:r>
@@ -4216,16 +4470,7 @@
           <w:szCs w:val="24"/>
           <w:lang w:val="es-CR"/>
         </w:rPr>
-        <w:t xml:space="preserve"> </w:t>
-      </w:r>
-      <w:r>
-        <w:rPr>
-          <w:rFonts w:ascii="Arial" w:hAnsi="Arial" w:cs="Arial"/>
-          <w:sz w:val="24"/>
-          <w:szCs w:val="24"/>
-          <w:lang w:val="es-CR"/>
-        </w:rPr>
-        <w:t>// Constructor por defecto, devuelve una lista vacía. (Constructora)</w:t>
+        <w:t xml:space="preserve"> // Constructor por defecto, devuelve una lista vacía. (Constructora)</w:t>
       </w:r>
     </w:p>
     <w:p>
@@ -4262,25 +4507,7 @@
           <w:szCs w:val="24"/>
           <w:lang w:val="es-CR"/>
         </w:rPr>
-        <w:t>: (</w:t>
-      </w:r>
-      <w:r>
-        <w:rPr>
-          <w:rFonts w:ascii="Arial" w:hAnsi="Arial" w:cs="Arial"/>
-          <w:sz w:val="24"/>
-          <w:szCs w:val="24"/>
-          <w:lang w:val="es-CR"/>
-        </w:rPr>
-        <w:t>Jugador</w:t>
-      </w:r>
-      <w:r>
-        <w:rPr>
-          <w:rFonts w:ascii="Arial" w:hAnsi="Arial" w:cs="Arial"/>
-          <w:sz w:val="24"/>
-          <w:szCs w:val="24"/>
-          <w:lang w:val="es-CR"/>
-        </w:rPr>
-        <w:t xml:space="preserve">) -&gt; </w:t>
+        <w:t xml:space="preserve">: (Jugador) -&gt; </w:t>
       </w:r>
       <w:proofErr w:type="spellStart"/>
       <w:r>
@@ -4300,61 +4527,7 @@
           <w:szCs w:val="24"/>
           <w:lang w:val="es-CR"/>
         </w:rPr>
-        <w:t xml:space="preserve"> //Ingresa los objetos tipo </w:t>
-      </w:r>
-      <w:r>
-        <w:rPr>
-          <w:rFonts w:ascii="Arial" w:hAnsi="Arial" w:cs="Arial"/>
-          <w:sz w:val="24"/>
-          <w:szCs w:val="24"/>
-          <w:lang w:val="es-CR"/>
-        </w:rPr>
-        <w:t>Jugador</w:t>
-      </w:r>
-      <w:r>
-        <w:rPr>
-          <w:rFonts w:ascii="Arial" w:hAnsi="Arial" w:cs="Arial"/>
-          <w:sz w:val="24"/>
-          <w:szCs w:val="24"/>
-          <w:lang w:val="es-CR"/>
-        </w:rPr>
-        <w:t xml:space="preserve"> a la lista y los ordena de acuerdo con el </w:t>
-      </w:r>
-      <w:r>
-        <w:rPr>
-          <w:rFonts w:ascii="Arial" w:hAnsi="Arial" w:cs="Arial"/>
-          <w:sz w:val="24"/>
-          <w:szCs w:val="24"/>
-          <w:lang w:val="es-CR"/>
-        </w:rPr>
-        <w:t>número</w:t>
-      </w:r>
-      <w:r>
-        <w:rPr>
-          <w:rFonts w:ascii="Arial" w:hAnsi="Arial" w:cs="Arial"/>
-          <w:sz w:val="24"/>
-          <w:szCs w:val="24"/>
-          <w:lang w:val="es-CR"/>
-        </w:rPr>
-        <w:t xml:space="preserve"> de</w:t>
-      </w:r>
-      <w:r>
-        <w:rPr>
-          <w:rFonts w:ascii="Arial" w:hAnsi="Arial" w:cs="Arial"/>
-          <w:sz w:val="24"/>
-          <w:szCs w:val="24"/>
-          <w:lang w:val="es-CR"/>
-        </w:rPr>
-        <w:t>l jugador</w:t>
-      </w:r>
-      <w:r>
-        <w:rPr>
-          <w:rFonts w:ascii="Arial" w:hAnsi="Arial" w:cs="Arial"/>
-          <w:sz w:val="24"/>
-          <w:szCs w:val="24"/>
-          <w:lang w:val="es-CR"/>
-        </w:rPr>
-        <w:t>. (Modificadora)</w:t>
+        <w:t xml:space="preserve"> //Ingresa los objetos tipo Jugador a la lista y los ordena de acuerdo con el número del jugador. (Modificadora)</w:t>
       </w:r>
     </w:p>
     <w:p>
@@ -4381,16 +4554,7 @@
           <w:szCs w:val="24"/>
           <w:lang w:val="es-CR"/>
         </w:rPr>
-        <w:t>mostrarLista</w:t>
-      </w:r>
-      <w:r>
-        <w:rPr>
-          <w:rFonts w:ascii="Arial" w:hAnsi="Arial" w:cs="Arial"/>
-          <w:sz w:val="24"/>
-          <w:szCs w:val="24"/>
-          <w:lang w:val="es-CR"/>
-        </w:rPr>
-        <w:t>Jugadores</w:t>
+        <w:t>mostrarListaJugadores</w:t>
       </w:r>
       <w:proofErr w:type="spellEnd"/>
       <w:r>
@@ -4440,61 +4604,7 @@
           <w:szCs w:val="24"/>
           <w:lang w:val="es-CR"/>
         </w:rPr>
-        <w:t xml:space="preserve"> //Muestra l</w:t>
-      </w:r>
-      <w:r>
-        <w:rPr>
-          <w:rFonts w:ascii="Arial" w:hAnsi="Arial" w:cs="Arial"/>
-          <w:sz w:val="24"/>
-          <w:szCs w:val="24"/>
-          <w:lang w:val="es-CR"/>
-        </w:rPr>
-        <w:t>o</w:t>
-      </w:r>
-      <w:r>
-        <w:rPr>
-          <w:rFonts w:ascii="Arial" w:hAnsi="Arial" w:cs="Arial"/>
-          <w:sz w:val="24"/>
-          <w:szCs w:val="24"/>
-          <w:lang w:val="es-CR"/>
-        </w:rPr>
-        <w:t xml:space="preserve">s </w:t>
-      </w:r>
-      <w:r>
-        <w:rPr>
-          <w:rFonts w:ascii="Arial" w:hAnsi="Arial" w:cs="Arial"/>
-          <w:sz w:val="24"/>
-          <w:szCs w:val="24"/>
-          <w:lang w:val="es-CR"/>
-        </w:rPr>
-        <w:t>jugadores</w:t>
-      </w:r>
-      <w:r>
-        <w:rPr>
-          <w:rFonts w:ascii="Arial" w:hAnsi="Arial" w:cs="Arial"/>
-          <w:sz w:val="24"/>
-          <w:szCs w:val="24"/>
-          <w:lang w:val="es-CR"/>
-        </w:rPr>
-        <w:t xml:space="preserve"> que fueron ingresad</w:t>
-      </w:r>
-      <w:r>
-        <w:rPr>
-          <w:rFonts w:ascii="Arial" w:hAnsi="Arial" w:cs="Arial"/>
-          <w:sz w:val="24"/>
-          <w:szCs w:val="24"/>
-          <w:lang w:val="es-CR"/>
-        </w:rPr>
-        <w:t>o</w:t>
-      </w:r>
-      <w:r>
-        <w:rPr>
-          <w:rFonts w:ascii="Arial" w:hAnsi="Arial" w:cs="Arial"/>
-          <w:sz w:val="24"/>
-          <w:szCs w:val="24"/>
-          <w:lang w:val="es-CR"/>
-        </w:rPr>
-        <w:t>s en la lista. (Salida en pantalla)</w:t>
+        <w:t xml:space="preserve"> //Muestra los jugadores que fueron ingresados en la lista. (Salida en pantalla)</w:t>
       </w:r>
     </w:p>
     <w:p>
@@ -4805,6 +4915,7 @@
           <w:szCs w:val="24"/>
           <w:lang w:val="es-CR"/>
         </w:rPr>
+        <w:lastRenderedPageBreak/>
         <w:t>Cuando ocurra una operación indebida en la lista o que genere un error se abortará su ejecución.</w:t>
       </w:r>
     </w:p>
@@ -4905,7 +5016,16 @@
           <w:vertAlign w:val="subscript"/>
           <w:lang w:val="es-CR"/>
         </w:rPr>
-        <w:t xml:space="preserve"> </w:t>
+        <w:t xml:space="preserve"> 2</w:t>
+      </w:r>
+      <w:r>
+        <w:rPr>
+          <w:rFonts w:ascii="Arial" w:hAnsi="Arial" w:cs="Arial"/>
+          <w:sz w:val="24"/>
+          <w:szCs w:val="24"/>
+          <w:lang w:val="es-CR"/>
+        </w:rPr>
+        <w:t>, …, Carta</w:t>
       </w:r>
       <w:r>
         <w:rPr>
@@ -4915,16 +5035,16 @@
           <w:vertAlign w:val="subscript"/>
           <w:lang w:val="es-CR"/>
         </w:rPr>
-        <w:t>2</w:t>
-      </w:r>
-      <w:r>
-        <w:rPr>
-          <w:rFonts w:ascii="Arial" w:hAnsi="Arial" w:cs="Arial"/>
-          <w:sz w:val="24"/>
-          <w:szCs w:val="24"/>
-          <w:lang w:val="es-CR"/>
-        </w:rPr>
-        <w:t>, …, Carta</w:t>
+        <w:t xml:space="preserve"> n-1</w:t>
+      </w:r>
+      <w:r>
+        <w:rPr>
+          <w:rFonts w:ascii="Arial" w:hAnsi="Arial" w:cs="Arial"/>
+          <w:sz w:val="24"/>
+          <w:szCs w:val="24"/>
+          <w:lang w:val="es-CR"/>
+        </w:rPr>
+        <w:t>, Carta</w:t>
       </w:r>
       <w:r>
         <w:rPr>
@@ -4934,46 +5054,7 @@
           <w:vertAlign w:val="subscript"/>
           <w:lang w:val="es-CR"/>
         </w:rPr>
-        <w:t xml:space="preserve"> </w:t>
-      </w:r>
-      <w:r>
-        <w:rPr>
-          <w:rFonts w:ascii="Arial" w:hAnsi="Arial" w:cs="Arial"/>
-          <w:sz w:val="24"/>
-          <w:szCs w:val="24"/>
-          <w:vertAlign w:val="subscript"/>
-          <w:lang w:val="es-CR"/>
-        </w:rPr>
-        <w:t>n-1</w:t>
-      </w:r>
-      <w:r>
-        <w:rPr>
-          <w:rFonts w:ascii="Arial" w:hAnsi="Arial" w:cs="Arial"/>
-          <w:sz w:val="24"/>
-          <w:szCs w:val="24"/>
-          <w:lang w:val="es-CR"/>
-        </w:rPr>
-        <w:t>, Carta</w:t>
-      </w:r>
-      <w:r>
-        <w:rPr>
-          <w:rFonts w:ascii="Arial" w:hAnsi="Arial" w:cs="Arial"/>
-          <w:sz w:val="24"/>
-          <w:szCs w:val="24"/>
-          <w:vertAlign w:val="subscript"/>
-          <w:lang w:val="es-CR"/>
-        </w:rPr>
-        <w:t xml:space="preserve"> </w:t>
-      </w:r>
-      <w:r>
-        <w:rPr>
-          <w:rFonts w:ascii="Arial" w:hAnsi="Arial" w:cs="Arial"/>
-          <w:sz w:val="24"/>
-          <w:szCs w:val="24"/>
-          <w:vertAlign w:val="subscript"/>
-          <w:lang w:val="es-CR"/>
-        </w:rPr>
-        <w:t>n</w:t>
+        <w:t xml:space="preserve"> n</w:t>
       </w:r>
     </w:p>
     <w:p>
@@ -5017,16 +5098,7 @@
           <w:szCs w:val="24"/>
           <w:lang w:val="es-CR"/>
         </w:rPr>
-        <w:t xml:space="preserve">Cada </w:t>
-      </w:r>
-      <w:r>
-        <w:rPr>
-          <w:rFonts w:ascii="Arial" w:hAnsi="Arial" w:cs="Arial"/>
-          <w:sz w:val="24"/>
-          <w:szCs w:val="24"/>
-          <w:lang w:val="es-CR"/>
-        </w:rPr>
-        <w:t>carta que se obtenga será de acuerdo con el orden en la cola.</w:t>
+        <w:t>Cada carta que se obtenga será de acuerdo con el orden en la cola.</w:t>
       </w:r>
     </w:p>
     <w:p>
@@ -5076,16 +5148,7 @@
           <w:szCs w:val="24"/>
           <w:lang w:val="es-CR"/>
         </w:rPr>
-        <w:t>Cola</w:t>
-      </w:r>
-      <w:r>
-        <w:rPr>
-          <w:rFonts w:ascii="Arial" w:hAnsi="Arial" w:cs="Arial"/>
-          <w:sz w:val="24"/>
-          <w:szCs w:val="24"/>
-          <w:lang w:val="es-CR"/>
-        </w:rPr>
-        <w:t>Cartas</w:t>
+        <w:t>ColaCartas</w:t>
       </w:r>
       <w:proofErr w:type="spellEnd"/>
       <w:r>
@@ -5135,16 +5198,7 @@
           <w:szCs w:val="24"/>
           <w:lang w:val="es-CR"/>
         </w:rPr>
-        <w:t xml:space="preserve"> </w:t>
-      </w:r>
-      <w:r>
-        <w:rPr>
-          <w:rFonts w:ascii="Arial" w:hAnsi="Arial" w:cs="Arial"/>
-          <w:sz w:val="24"/>
-          <w:szCs w:val="24"/>
-          <w:lang w:val="es-CR"/>
-        </w:rPr>
-        <w:t>// Constructor por defecto, devuelve una cola vacía. (Constructora)</w:t>
+        <w:t xml:space="preserve"> // Constructor por defecto, devuelve una cola vacía. (Constructora)</w:t>
       </w:r>
     </w:p>
     <w:p>
@@ -5171,16 +5225,7 @@
           <w:szCs w:val="24"/>
           <w:lang w:val="es-CR"/>
         </w:rPr>
-        <w:t>e</w:t>
-      </w:r>
-      <w:r>
-        <w:rPr>
-          <w:rFonts w:ascii="Arial" w:hAnsi="Arial" w:cs="Arial"/>
-          <w:sz w:val="24"/>
-          <w:szCs w:val="24"/>
-          <w:lang w:val="es-CR"/>
-        </w:rPr>
-        <w:t>sVacia</w:t>
+        <w:t>esVacia</w:t>
       </w:r>
       <w:proofErr w:type="spellEnd"/>
       <w:r>
@@ -5367,7 +5412,6 @@
           <w:szCs w:val="24"/>
           <w:lang w:val="es-CR"/>
         </w:rPr>
-        <w:lastRenderedPageBreak/>
         <w:t>Manejo del error</w:t>
       </w:r>
     </w:p>
@@ -5389,25 +5433,7 @@
           <w:szCs w:val="24"/>
           <w:lang w:val="es-CR"/>
         </w:rPr>
-        <w:t xml:space="preserve">Se reporta al usuario cuando se trate de </w:t>
-      </w:r>
-      <w:r>
-        <w:rPr>
-          <w:rFonts w:ascii="Arial" w:hAnsi="Arial" w:cs="Arial"/>
-          <w:sz w:val="24"/>
-          <w:szCs w:val="24"/>
-          <w:lang w:val="es-CR"/>
-        </w:rPr>
-        <w:t>obtener una carta</w:t>
-      </w:r>
-      <w:r>
-        <w:rPr>
-          <w:rFonts w:ascii="Arial" w:hAnsi="Arial" w:cs="Arial"/>
-          <w:sz w:val="24"/>
-          <w:szCs w:val="24"/>
-          <w:lang w:val="es-CR"/>
-        </w:rPr>
-        <w:t xml:space="preserve"> y la cola se encuentra vacía.</w:t>
+        <w:t>Se reporta al usuario cuando se trate de obtener una carta y la cola se encuentra vacía.</w:t>
       </w:r>
     </w:p>
     <w:p>
@@ -5547,25 +5573,7 @@
           <w:szCs w:val="24"/>
           <w:lang w:val="es-CR"/>
         </w:rPr>
-        <w:t>Carta</w:t>
-      </w:r>
-      <w:r>
-        <w:rPr>
-          <w:rFonts w:ascii="Arial" w:hAnsi="Arial" w:cs="Arial"/>
-          <w:sz w:val="24"/>
-          <w:szCs w:val="24"/>
-          <w:lang w:val="es-CR"/>
-        </w:rPr>
-        <w:t xml:space="preserve"> </w:t>
-      </w:r>
-      <w:r>
-        <w:rPr>
-          <w:rFonts w:ascii="Arial" w:hAnsi="Arial" w:cs="Arial"/>
-          <w:sz w:val="24"/>
-          <w:szCs w:val="24"/>
-          <w:lang w:val="es-CR"/>
-        </w:rPr>
-        <w:t>!</w:t>
+        <w:t>Carta !</w:t>
       </w:r>
       <w:proofErr w:type="gramEnd"/>
       <w:r>
@@ -5669,16 +5677,7 @@
           <w:szCs w:val="24"/>
           <w:lang w:val="es-CR"/>
         </w:rPr>
-        <w:t>Pila</w:t>
-      </w:r>
-      <w:r>
-        <w:rPr>
-          <w:rFonts w:ascii="Arial" w:hAnsi="Arial" w:cs="Arial"/>
-          <w:sz w:val="24"/>
-          <w:szCs w:val="24"/>
-          <w:lang w:val="es-CR"/>
-        </w:rPr>
-        <w:t>Cartas</w:t>
+        <w:t>PilaCartas</w:t>
       </w:r>
       <w:proofErr w:type="spellEnd"/>
       <w:r>
@@ -5728,16 +5727,7 @@
           <w:szCs w:val="24"/>
           <w:lang w:val="es-CR"/>
         </w:rPr>
-        <w:t xml:space="preserve"> </w:t>
-      </w:r>
-      <w:r>
-        <w:rPr>
-          <w:rFonts w:ascii="Arial" w:hAnsi="Arial" w:cs="Arial"/>
-          <w:sz w:val="24"/>
-          <w:szCs w:val="24"/>
-          <w:lang w:val="es-CR"/>
-        </w:rPr>
-        <w:t>// Constructor por defecto, devuelve una pila vacía. (Constructora)</w:t>
+        <w:t xml:space="preserve"> // Constructor por defecto, devuelve una pila vacía. (Constructora)</w:t>
       </w:r>
     </w:p>
     <w:p>
@@ -6037,6 +6027,7 @@
           <w:szCs w:val="24"/>
           <w:lang w:val="es-CR"/>
         </w:rPr>
+        <w:lastRenderedPageBreak/>
         <w:t>Manejo del error</w:t>
       </w:r>
     </w:p>
@@ -6071,8 +6062,6 @@
           <w:lang w:val="es-CR"/>
         </w:rPr>
       </w:pPr>
-      <w:bookmarkStart w:id="0" w:name="_GoBack"/>
-      <w:bookmarkEnd w:id="0"/>
       <w:r>
         <w:rPr>
           <w:rFonts w:ascii="Arial" w:hAnsi="Arial" w:cs="Arial"/>
@@ -7848,6 +7837,7 @@
     <w:lsdException w:name="HTML Sample" w:semiHidden="1" w:unhideWhenUsed="1"/>
     <w:lsdException w:name="HTML Typewriter" w:semiHidden="1" w:unhideWhenUsed="1"/>
     <w:lsdException w:name="HTML Variable" w:semiHidden="1" w:unhideWhenUsed="1"/>
+    <w:lsdException w:name="Normal Table" w:semiHidden="1" w:unhideWhenUsed="1"/>
     <w:lsdException w:name="annotation subject" w:semiHidden="1" w:unhideWhenUsed="1"/>
     <w:lsdException w:name="No List" w:semiHidden="1" w:unhideWhenUsed="1"/>
     <w:lsdException w:name="Outline List 1" w:semiHidden="1" w:unhideWhenUsed="1"/>
@@ -7894,8 +7884,10 @@
     <w:lsdException w:name="Table Subtle 2" w:semiHidden="1" w:unhideWhenUsed="1"/>
     <w:lsdException w:name="Table Web 1" w:semiHidden="1" w:unhideWhenUsed="1"/>
     <w:lsdException w:name="Table Web 2" w:semiHidden="1" w:unhideWhenUsed="1"/>
+    <w:lsdException w:name="Table Web 3" w:semiHidden="1" w:unhideWhenUsed="1"/>
     <w:lsdException w:name="Balloon Text" w:semiHidden="1" w:unhideWhenUsed="1"/>
     <w:lsdException w:name="Table Grid" w:uiPriority="39"/>
+    <w:lsdException w:name="Table Theme" w:semiHidden="1" w:unhideWhenUsed="1"/>
     <w:lsdException w:name="Placeholder Text" w:semiHidden="1"/>
     <w:lsdException w:name="No Spacing" w:uiPriority="1" w:qFormat="1"/>
     <w:lsdException w:name="Light Shading" w:uiPriority="60"/>

</xml_diff>

<commit_message>
Se añade el diagrama de clases al documento
</commit_message>
<xml_diff>
--- a/TADProyecto2ED.docx
+++ b/TADProyecto2ED.docx
@@ -3102,16 +3102,7 @@
           <w:szCs w:val="24"/>
           <w:lang w:val="es-CR"/>
         </w:rPr>
-        <w:t xml:space="preserve">: </w:t>
-      </w:r>
-      <w:r>
-        <w:rPr>
-          <w:rFonts w:ascii="Arial" w:hAnsi="Arial" w:cs="Arial"/>
-          <w:sz w:val="24"/>
-          <w:szCs w:val="24"/>
-          <w:lang w:val="es-CR"/>
-        </w:rPr>
-        <w:t>(</w:t>
+        <w:t>: (</w:t>
       </w:r>
       <w:proofErr w:type="spellStart"/>
       <w:r>
@@ -3197,16 +3188,7 @@
           <w:szCs w:val="24"/>
           <w:lang w:val="es-CR"/>
         </w:rPr>
-        <w:t xml:space="preserve">: </w:t>
-      </w:r>
-      <w:r>
-        <w:rPr>
-          <w:rFonts w:ascii="Arial" w:hAnsi="Arial" w:cs="Arial"/>
-          <w:sz w:val="24"/>
-          <w:szCs w:val="24"/>
-          <w:lang w:val="es-CR"/>
-        </w:rPr>
-        <w:t>(</w:t>
+        <w:t>: (</w:t>
       </w:r>
       <w:proofErr w:type="spellStart"/>
       <w:r>
@@ -3246,25 +3228,7 @@
           <w:szCs w:val="24"/>
           <w:lang w:val="es-CR"/>
         </w:rPr>
-        <w:t xml:space="preserve"> //Determina el ganador del turno entre </w:t>
-      </w:r>
-      <w:r>
-        <w:rPr>
-          <w:rFonts w:ascii="Arial" w:hAnsi="Arial" w:cs="Arial"/>
-          <w:sz w:val="24"/>
-          <w:szCs w:val="24"/>
-          <w:lang w:val="es-CR"/>
-        </w:rPr>
-        <w:t>tres</w:t>
-      </w:r>
-      <w:r>
-        <w:rPr>
-          <w:rFonts w:ascii="Arial" w:hAnsi="Arial" w:cs="Arial"/>
-          <w:sz w:val="24"/>
-          <w:szCs w:val="24"/>
-          <w:lang w:val="es-CR"/>
-        </w:rPr>
-        <w:t xml:space="preserve"> jugadores y acumula las cartas de los perdedores en el maso de cartas ganadas de jugador ganador. (Modificadora)</w:t>
+        <w:t xml:space="preserve"> //Determina el ganador del turno entre tres jugadores y acumula las cartas de los perdedores en el maso de cartas ganadas de jugador ganador. (Modificadora)</w:t>
       </w:r>
     </w:p>
     <w:p>
@@ -3301,16 +3265,7 @@
           <w:szCs w:val="24"/>
           <w:lang w:val="es-CR"/>
         </w:rPr>
-        <w:t xml:space="preserve">: </w:t>
-      </w:r>
-      <w:r>
-        <w:rPr>
-          <w:rFonts w:ascii="Arial" w:hAnsi="Arial" w:cs="Arial"/>
-          <w:sz w:val="24"/>
-          <w:szCs w:val="24"/>
-          <w:lang w:val="es-CR"/>
-        </w:rPr>
-        <w:t>(</w:t>
+        <w:t>: (</w:t>
       </w:r>
       <w:proofErr w:type="spellStart"/>
       <w:r>
@@ -3350,25 +3305,7 @@
           <w:szCs w:val="24"/>
           <w:lang w:val="es-CR"/>
         </w:rPr>
-        <w:t xml:space="preserve"> //Determina el ganador del turno entre </w:t>
-      </w:r>
-      <w:r>
-        <w:rPr>
-          <w:rFonts w:ascii="Arial" w:hAnsi="Arial" w:cs="Arial"/>
-          <w:sz w:val="24"/>
-          <w:szCs w:val="24"/>
-          <w:lang w:val="es-CR"/>
-        </w:rPr>
-        <w:t>cuatro</w:t>
-      </w:r>
-      <w:r>
-        <w:rPr>
-          <w:rFonts w:ascii="Arial" w:hAnsi="Arial" w:cs="Arial"/>
-          <w:sz w:val="24"/>
-          <w:szCs w:val="24"/>
-          <w:lang w:val="es-CR"/>
-        </w:rPr>
-        <w:t xml:space="preserve"> jugadores y acumula las cartas de los perdedores en el maso de cartas ganadas de jugador ganador. (Modificadora)</w:t>
+        <w:t xml:space="preserve"> //Determina el ganador del turno entre cuatro jugadores y acumula las cartas de los perdedores en el maso de cartas ganadas de jugador ganador. (Modificadora)</w:t>
       </w:r>
     </w:p>
     <w:p>
@@ -3447,8 +3384,6 @@
         </w:rPr>
         <w:t xml:space="preserve"> //Devuelve un numero cualquiera entre 1 y 52. (Analizadora)</w:t>
       </w:r>
-      <w:bookmarkStart w:id="0" w:name="_GoBack"/>
-      <w:bookmarkEnd w:id="0"/>
     </w:p>
     <w:p>
       <w:pPr>
@@ -6064,6 +5999,73 @@
       </w:pPr>
       <w:r>
         <w:rPr>
+          <w:noProof/>
+        </w:rPr>
+        <w:drawing>
+          <wp:anchor distT="0" distB="0" distL="114300" distR="114300" simplePos="0" relativeHeight="251658240" behindDoc="0" locked="0" layoutInCell="1" allowOverlap="1" wp14:anchorId="0F7D12AB" wp14:editId="11B968DC">
+            <wp:simplePos x="0" y="0"/>
+            <wp:positionH relativeFrom="margin">
+              <wp:posOffset>-994410</wp:posOffset>
+            </wp:positionH>
+            <wp:positionV relativeFrom="margin">
+              <wp:posOffset>986155</wp:posOffset>
+            </wp:positionV>
+            <wp:extent cx="7646670" cy="2200275"/>
+            <wp:effectExtent l="0" t="0" r="0" b="9525"/>
+            <wp:wrapSquare wrapText="bothSides"/>
+            <wp:docPr id="5" name="Imagen 5"/>
+            <wp:cNvGraphicFramePr>
+              <a:graphicFrameLocks xmlns:a="http://schemas.openxmlformats.org/drawingml/2006/main" noChangeAspect="1"/>
+            </wp:cNvGraphicFramePr>
+            <a:graphic xmlns:a="http://schemas.openxmlformats.org/drawingml/2006/main">
+              <a:graphicData uri="http://schemas.openxmlformats.org/drawingml/2006/picture">
+                <pic:pic xmlns:pic="http://schemas.openxmlformats.org/drawingml/2006/picture">
+                  <pic:nvPicPr>
+                    <pic:cNvPr id="0" name="Picture 1"/>
+                    <pic:cNvPicPr>
+                      <a:picLocks noChangeAspect="1" noChangeArrowheads="1"/>
+                    </pic:cNvPicPr>
+                  </pic:nvPicPr>
+                  <pic:blipFill>
+                    <a:blip r:embed="rId9" cstate="print">
+                      <a:extLst>
+                        <a:ext uri="{28A0092B-C50C-407E-A947-70E740481C1C}">
+                          <a14:useLocalDpi xmlns:a14="http://schemas.microsoft.com/office/drawing/2010/main" val="0"/>
+                        </a:ext>
+                      </a:extLst>
+                    </a:blip>
+                    <a:srcRect/>
+                    <a:stretch>
+                      <a:fillRect/>
+                    </a:stretch>
+                  </pic:blipFill>
+                  <pic:spPr bwMode="auto">
+                    <a:xfrm>
+                      <a:off x="0" y="0"/>
+                      <a:ext cx="7646670" cy="2200275"/>
+                    </a:xfrm>
+                    <a:prstGeom prst="rect">
+                      <a:avLst/>
+                    </a:prstGeom>
+                    <a:noFill/>
+                    <a:ln>
+                      <a:noFill/>
+                    </a:ln>
+                  </pic:spPr>
+                </pic:pic>
+              </a:graphicData>
+            </a:graphic>
+            <wp14:sizeRelH relativeFrom="margin">
+              <wp14:pctWidth>0</wp14:pctWidth>
+            </wp14:sizeRelH>
+            <wp14:sizeRelV relativeFrom="margin">
+              <wp14:pctHeight>0</wp14:pctHeight>
+            </wp14:sizeRelV>
+          </wp:anchor>
+        </w:drawing>
+      </w:r>
+      <w:r>
+        <w:rPr>
           <w:rFonts w:ascii="Arial" w:hAnsi="Arial" w:cs="Arial"/>
           <w:lang w:val="es-CR"/>
         </w:rPr>
@@ -6079,6 +6081,8 @@
           <w:lang w:val="es-CR"/>
         </w:rPr>
       </w:pPr>
+      <w:bookmarkStart w:id="0" w:name="_GoBack"/>
+      <w:bookmarkEnd w:id="0"/>
     </w:p>
     <w:sectPr>
       <w:pgSz w:w="12240" w:h="15840"/>

</xml_diff>